<commit_message>
Add updated manuals and liceo.zip archive
Added 'MANUAL PST I, II Y III ACTUALIZADO.pdf', 'Manual_de_Usuario.docx', and 'liceo.zip'. Updated 'Manual usuario.docx' with new content.
</commit_message>
<xml_diff>
--- a/Manual usuario.docx
+++ b/Manual usuario.docx
@@ -714,20 +714,169 @@
         <w:jc w:val="center"/>
         <w:rPr>
           <w:rFonts w:ascii="Arial" w:hAnsi="Arial" w:cs="Arial"/>
-        </w:rPr>
-      </w:pPr>
-      <w:r>
-        <w:rPr>
-          <w:rFonts w:ascii="Arial" w:hAnsi="Arial" w:cs="Arial"/>
+          <w:b/>
+          <w:bCs/>
+        </w:rPr>
+      </w:pPr>
+      <w:r>
+        <w:rPr>
+          <w:rFonts w:ascii="Arial" w:hAnsi="Arial" w:cs="Arial"/>
+          <w:b/>
+          <w:bCs/>
         </w:rPr>
         <w:br w:type="page"/>
       </w:r>
       <w:r>
         <w:rPr>
           <w:rFonts w:ascii="Arial" w:hAnsi="Arial" w:cs="Arial"/>
+          <w:b/>
+          <w:bCs/>
         </w:rPr>
         <w:lastRenderedPageBreak/>
-        <w:t>INDICE</w:t>
+        <w:t>Í</w:t>
+      </w:r>
+      <w:r>
+        <w:rPr>
+          <w:rFonts w:ascii="Arial" w:hAnsi="Arial" w:cs="Arial"/>
+          <w:b/>
+          <w:bCs/>
+        </w:rPr>
+        <w:t>NDICE</w:t>
+      </w:r>
+    </w:p>
+    <w:p>
+      <w:pPr>
+        <w:ind w:firstLine="0"/>
+        <w:rPr>
+          <w:rFonts w:ascii="Arial" w:hAnsi="Arial" w:cs="Arial"/>
+          <w:b/>
+          <w:bCs/>
+        </w:rPr>
+      </w:pPr>
+      <w:r>
+        <w:rPr>
+          <w:rFonts w:ascii="Arial" w:hAnsi="Arial" w:cs="Arial"/>
+          <w:b/>
+          <w:bCs/>
+        </w:rPr>
+        <w:t>INTRODUCCIÓN</w:t>
+      </w:r>
+    </w:p>
+    <w:p>
+      <w:pPr>
+        <w:ind w:firstLine="0"/>
+        <w:rPr>
+          <w:rFonts w:ascii="Arial" w:hAnsi="Arial" w:cs="Arial"/>
+          <w:b/>
+          <w:bCs/>
+        </w:rPr>
+      </w:pPr>
+      <w:r>
+        <w:rPr>
+          <w:rFonts w:ascii="Arial" w:hAnsi="Arial" w:cs="Arial"/>
+          <w:b/>
+          <w:bCs/>
+        </w:rPr>
+        <w:t>USO DEL SISTEMA</w:t>
+      </w:r>
+    </w:p>
+    <w:p>
+      <w:pPr>
+        <w:ind w:firstLine="0"/>
+        <w:rPr>
+          <w:rFonts w:ascii="Arial" w:hAnsi="Arial" w:cs="Arial"/>
+        </w:rPr>
+      </w:pPr>
+      <w:r>
+        <w:rPr>
+          <w:rFonts w:ascii="Arial" w:hAnsi="Arial" w:cs="Arial"/>
+          <w:b/>
+          <w:bCs/>
+        </w:rPr>
+        <w:tab/>
+      </w:r>
+      <w:r>
+        <w:rPr>
+          <w:rFonts w:ascii="Arial" w:hAnsi="Arial" w:cs="Arial"/>
+        </w:rPr>
+        <w:t>Inicio de sesión</w:t>
+      </w:r>
+    </w:p>
+    <w:p>
+      <w:pPr>
+        <w:ind w:firstLine="0"/>
+        <w:rPr>
+          <w:rFonts w:ascii="Arial" w:hAnsi="Arial" w:cs="Arial"/>
+        </w:rPr>
+      </w:pPr>
+      <w:r>
+        <w:rPr>
+          <w:rFonts w:ascii="Arial" w:hAnsi="Arial" w:cs="Arial"/>
+        </w:rPr>
+        <w:tab/>
+        <w:t>Módulos</w:t>
+      </w:r>
+    </w:p>
+    <w:p>
+      <w:pPr>
+        <w:rPr>
+          <w:rFonts w:ascii="Arial" w:hAnsi="Arial" w:cs="Arial"/>
+        </w:rPr>
+      </w:pPr>
+      <w:r>
+        <w:rPr>
+          <w:rFonts w:ascii="Arial" w:hAnsi="Arial" w:cs="Arial"/>
+        </w:rPr>
+        <w:br w:type="page"/>
+      </w:r>
+    </w:p>
+    <w:p>
+      <w:pPr>
+        <w:ind w:firstLine="0"/>
+        <w:jc w:val="center"/>
+        <w:rPr>
+          <w:rFonts w:ascii="Arial" w:hAnsi="Arial" w:cs="Arial"/>
+          <w:b/>
+          <w:bCs/>
+        </w:rPr>
+      </w:pPr>
+      <w:r>
+        <w:rPr>
+          <w:rFonts w:ascii="Arial" w:hAnsi="Arial" w:cs="Arial"/>
+          <w:b/>
+          <w:bCs/>
+        </w:rPr>
+        <w:lastRenderedPageBreak/>
+        <w:t>INTRODUCCIÓN</w:t>
+      </w:r>
+    </w:p>
+    <w:p>
+      <w:pPr>
+        <w:ind w:firstLine="0"/>
+        <w:rPr>
+          <w:rFonts w:ascii="Arial" w:hAnsi="Arial" w:cs="Arial"/>
+        </w:rPr>
+      </w:pPr>
+      <w:r>
+        <w:rPr>
+          <w:rFonts w:ascii="Arial" w:hAnsi="Arial" w:cs="Arial"/>
+        </w:rPr>
+        <w:tab/>
+        <w:t>El presente manual tiene como propósito instruir al usuario y ayudarlo a comprender y utilizar todas las funciones del sistema de control de asistencia. Podrá encontrar información acerca de las diferentes características, capacidades y utilidades disponibles en el sistema. Además, logrará comprender el flujo de trabajo que se llevará al utilizar el sistema y las funciones que ejercerá en el mismo.</w:t>
+      </w:r>
+    </w:p>
+    <w:p>
+      <w:pPr>
+        <w:ind w:firstLine="0"/>
+        <w:rPr>
+          <w:rFonts w:ascii="Arial" w:hAnsi="Arial" w:cs="Arial"/>
+        </w:rPr>
+      </w:pPr>
+      <w:r>
+        <w:rPr>
+          <w:rFonts w:ascii="Arial" w:hAnsi="Arial" w:cs="Arial"/>
+        </w:rPr>
+        <w:tab/>
       </w:r>
     </w:p>
     <w:p>
@@ -832,16 +981,6 @@
     </w:p>
     <w:p>
       <w:pPr>
-        <w:jc w:val="center"/>
-        <w:rPr>
-          <w:rFonts w:ascii="Arial" w:hAnsi="Arial" w:cs="Arial"/>
-          <w:sz w:val="24"/>
-          <w:szCs w:val="24"/>
-        </w:rPr>
-      </w:pPr>
-    </w:p>
-    <w:p>
-      <w:pPr>
         <w:ind w:firstLine="0"/>
         <w:rPr>
           <w:rFonts w:ascii="Arial" w:hAnsi="Arial" w:cs="Arial"/>
@@ -872,7 +1011,23 @@
           <w:bCs/>
         </w:rPr>
         <w:lastRenderedPageBreak/>
-        <w:t xml:space="preserve">Inicio de sección </w:t>
+        <w:t>Inicio de s</w:t>
+      </w:r>
+      <w:r>
+        <w:rPr>
+          <w:rFonts w:ascii="Arial" w:hAnsi="Arial" w:cs="Arial"/>
+          <w:b/>
+          <w:bCs/>
+        </w:rPr>
+        <w:t>es</w:t>
+      </w:r>
+      <w:r>
+        <w:rPr>
+          <w:rFonts w:ascii="Arial" w:hAnsi="Arial" w:cs="Arial"/>
+          <w:b/>
+          <w:bCs/>
+        </w:rPr>
+        <w:t xml:space="preserve">ión </w:t>
       </w:r>
     </w:p>
     <w:p>
@@ -892,7 +1047,19 @@
         <w:rPr>
           <w:rFonts w:ascii="Arial" w:hAnsi="Arial" w:cs="Arial"/>
         </w:rPr>
-        <w:t xml:space="preserve"> usuario debe de pulsar el botón “inicio de sección” ubicado en la parte superior derecha </w:t>
+        <w:t xml:space="preserve"> usuario debe de pulsar el botón “inicio de se</w:t>
+      </w:r>
+      <w:r>
+        <w:rPr>
+          <w:rFonts w:ascii="Arial" w:hAnsi="Arial" w:cs="Arial"/>
+        </w:rPr>
+        <w:t>s</w:t>
+      </w:r>
+      <w:r>
+        <w:rPr>
+          <w:rFonts w:ascii="Arial" w:hAnsi="Arial" w:cs="Arial"/>
+        </w:rPr>
+        <w:t xml:space="preserve">ión” ubicado en la parte superior derecha </w:t>
       </w:r>
       <w:r>
         <w:rPr>
@@ -1184,6 +1351,13 @@
           <w:rFonts w:ascii="Arial" w:hAnsi="Arial" w:cs="Arial"/>
           <w:noProof/>
         </w:rPr>
+        <w:t>-</w:t>
+      </w:r>
+      <w:r>
+        <w:rPr>
+          <w:rFonts w:ascii="Arial" w:hAnsi="Arial" w:cs="Arial"/>
+          <w:noProof/>
+        </w:rPr>
         <w:drawing>
           <wp:inline distT="0" distB="0" distL="0" distR="0" wp14:anchorId="5EFF39FA" wp14:editId="27EE8BDC">
             <wp:extent cx="5731510" cy="4025900"/>
@@ -1256,14 +1430,6 @@
     <w:p>
       <w:pPr>
         <w:ind w:firstLine="0"/>
-        <w:rPr>
-          <w:rFonts w:ascii="Arial" w:hAnsi="Arial" w:cs="Arial"/>
-        </w:rPr>
-      </w:pPr>
-    </w:p>
-    <w:p>
-      <w:pPr>
-        <w:ind w:firstLine="0"/>
         <w:jc w:val="center"/>
         <w:rPr>
           <w:rFonts w:ascii="Arial" w:hAnsi="Arial" w:cs="Arial"/>
@@ -1278,7 +1444,50 @@
           <w:bCs/>
         </w:rPr>
         <w:lastRenderedPageBreak/>
-        <w:t xml:space="preserve">Crear año escolar </w:t>
+        <w:t>Módulos</w:t>
+      </w:r>
+    </w:p>
+    <w:p>
+      <w:pPr>
+        <w:ind w:firstLine="0"/>
+        <w:jc w:val="center"/>
+        <w:rPr>
+          <w:rFonts w:ascii="Arial" w:hAnsi="Arial" w:cs="Arial"/>
+          <w:b/>
+          <w:bCs/>
+        </w:rPr>
+      </w:pPr>
+      <w:r>
+        <w:rPr>
+          <w:rFonts w:ascii="Arial" w:hAnsi="Arial" w:cs="Arial"/>
+          <w:b/>
+          <w:bCs/>
+        </w:rPr>
+        <w:t>A</w:t>
+      </w:r>
+      <w:r>
+        <w:rPr>
+          <w:rFonts w:ascii="Arial" w:hAnsi="Arial" w:cs="Arial"/>
+          <w:b/>
+          <w:bCs/>
+        </w:rPr>
+        <w:t xml:space="preserve">ño </w:t>
+      </w:r>
+      <w:r>
+        <w:rPr>
+          <w:rFonts w:ascii="Arial" w:hAnsi="Arial" w:cs="Arial"/>
+          <w:b/>
+          <w:bCs/>
+        </w:rPr>
+        <w:t>académico</w:t>
+      </w:r>
+      <w:r>
+        <w:rPr>
+          <w:rFonts w:ascii="Arial" w:hAnsi="Arial" w:cs="Arial"/>
+          <w:b/>
+          <w:bCs/>
+        </w:rPr>
+        <w:t xml:space="preserve"> </w:t>
       </w:r>
     </w:p>
     <w:p>
@@ -1331,7 +1540,19 @@
         <w:rPr>
           <w:rFonts w:ascii="Arial" w:hAnsi="Arial" w:cs="Arial"/>
         </w:rPr>
-        <w:t>Nos aparecerá un mensaje de conformación al momento de crear el año académico</w:t>
+        <w:t>Nos aparecerá un mensaje de conf</w:t>
+      </w:r>
+      <w:r>
+        <w:rPr>
+          <w:rFonts w:ascii="Arial" w:hAnsi="Arial" w:cs="Arial"/>
+        </w:rPr>
+        <w:t>i</w:t>
+      </w:r>
+      <w:r>
+        <w:rPr>
+          <w:rFonts w:ascii="Arial" w:hAnsi="Arial" w:cs="Arial"/>
+        </w:rPr>
+        <w:t>rmación al momento de crear el año académico</w:t>
       </w:r>
     </w:p>
     <w:p>
@@ -1538,7 +1759,19 @@
         <w:rPr>
           <w:rFonts w:ascii="Arial" w:hAnsi="Arial" w:cs="Arial"/>
         </w:rPr>
-        <w:t xml:space="preserve">En el apartado de historiar de cambios podremos visualizar y filtrar las veces que se cambio la actividad de un año académico </w:t>
+        <w:t>En el apartado de historia</w:t>
+      </w:r>
+      <w:r>
+        <w:rPr>
+          <w:rFonts w:ascii="Arial" w:hAnsi="Arial" w:cs="Arial"/>
+        </w:rPr>
+        <w:t>l</w:t>
+      </w:r>
+      <w:r>
+        <w:rPr>
+          <w:rFonts w:ascii="Arial" w:hAnsi="Arial" w:cs="Arial"/>
+        </w:rPr>
+        <w:t xml:space="preserve"> de cambios podremos visualizar y filtrar las veces que se cambio la actividad de un año académico </w:t>
       </w:r>
     </w:p>
     <w:p>
@@ -4307,19 +4540,7 @@
         <w:rPr>
           <w:rFonts w:ascii="Arial" w:hAnsi="Arial" w:cs="Arial"/>
         </w:rPr>
-        <w:t xml:space="preserve">y se agregará </w:t>
-      </w:r>
-      <w:r>
-        <w:rPr>
-          <w:rFonts w:ascii="Arial" w:hAnsi="Arial" w:cs="Arial"/>
-        </w:rPr>
-        <w:t>la parroquia</w:t>
-      </w:r>
-      <w:r>
-        <w:rPr>
-          <w:rFonts w:ascii="Arial" w:hAnsi="Arial" w:cs="Arial"/>
-        </w:rPr>
-        <w:t xml:space="preserve"> luego se dará click en </w:t>
+        <w:t xml:space="preserve">y se agregará la parroquia luego se dará click en </w:t>
       </w:r>
       <w:r>
         <w:rPr>
@@ -4349,13 +4570,7 @@
         <w:rPr>
           <w:rFonts w:ascii="Arial" w:hAnsi="Arial" w:cs="Arial"/>
         </w:rPr>
-        <w:t>a la parroquia</w:t>
-      </w:r>
-      <w:r>
-        <w:rPr>
-          <w:rFonts w:ascii="Arial" w:hAnsi="Arial" w:cs="Arial"/>
-        </w:rPr>
-        <w:t xml:space="preserve"> </w:t>
+        <w:t xml:space="preserve">a la parroquia </w:t>
       </w:r>
       <w:r>
         <w:rPr>
@@ -4565,19 +4780,7 @@
         <w:rPr>
           <w:rFonts w:ascii="Arial" w:hAnsi="Arial" w:cs="Arial"/>
         </w:rPr>
-        <w:t xml:space="preserve">y se agregará </w:t>
-      </w:r>
-      <w:r>
-        <w:rPr>
-          <w:rFonts w:ascii="Arial" w:hAnsi="Arial" w:cs="Arial"/>
-        </w:rPr>
-        <w:t>el sector</w:t>
-      </w:r>
-      <w:r>
-        <w:rPr>
-          <w:rFonts w:ascii="Arial" w:hAnsi="Arial" w:cs="Arial"/>
-        </w:rPr>
-        <w:t xml:space="preserve"> luego se dará click en </w:t>
+        <w:t xml:space="preserve">y se agregará el sector luego se dará click en </w:t>
       </w:r>
       <w:r>
         <w:rPr>
@@ -4607,19 +4810,7 @@
         <w:rPr>
           <w:rFonts w:ascii="Arial" w:hAnsi="Arial" w:cs="Arial"/>
         </w:rPr>
-        <w:t xml:space="preserve">a </w:t>
-      </w:r>
-      <w:r>
-        <w:rPr>
-          <w:rFonts w:ascii="Arial" w:hAnsi="Arial" w:cs="Arial"/>
-        </w:rPr>
-        <w:t>el sector</w:t>
-      </w:r>
-      <w:r>
-        <w:rPr>
-          <w:rFonts w:ascii="Arial" w:hAnsi="Arial" w:cs="Arial"/>
-        </w:rPr>
-        <w:t xml:space="preserve"> </w:t>
+        <w:t xml:space="preserve">a el sector </w:t>
       </w:r>
       <w:r>
         <w:rPr>
@@ -4862,7 +5053,21 @@
         <w:rPr>
           <w:rFonts w:ascii="Arial" w:hAnsi="Arial" w:cs="Arial"/>
         </w:rPr>
-        <w:t xml:space="preserve"> la matricula de estudiantes y dará click en horario para crearlo</w:t>
+        <w:t xml:space="preserve"> la matricula de estudiantes y dará </w:t>
+      </w:r>
+      <w:proofErr w:type="gramStart"/>
+      <w:r>
+        <w:rPr>
+          <w:rFonts w:ascii="Arial" w:hAnsi="Arial" w:cs="Arial"/>
+        </w:rPr>
+        <w:t>click</w:t>
+      </w:r>
+      <w:proofErr w:type="gramEnd"/>
+      <w:r>
+        <w:rPr>
+          <w:rFonts w:ascii="Arial" w:hAnsi="Arial" w:cs="Arial"/>
+        </w:rPr>
+        <w:t xml:space="preserve"> en horario para crearlo</w:t>
       </w:r>
     </w:p>
     <w:p>
@@ -5304,6 +5509,95 @@
     </w:lvl>
   </w:abstractNum>
   <w:abstractNum w:abstractNumId="1" w15:restartNumberingAfterBreak="0">
+    <w:nsid w:val="1B5F3094"/>
+    <w:multiLevelType w:val="hybridMultilevel"/>
+    <w:tmpl w:val="1DB29DF6"/>
+    <w:lvl w:ilvl="0" w:tplc="0409000F">
+      <w:start w:val="1"/>
+      <w:numFmt w:val="decimal"/>
+      <w:lvlText w:val="%1."/>
+      <w:lvlJc w:val="left"/>
+      <w:pPr>
+        <w:ind w:left="720" w:hanging="360"/>
+      </w:pPr>
+      <w:rPr>
+        <w:rFonts w:hint="default"/>
+      </w:rPr>
+    </w:lvl>
+    <w:lvl w:ilvl="1" w:tplc="04090019" w:tentative="1">
+      <w:start w:val="1"/>
+      <w:numFmt w:val="lowerLetter"/>
+      <w:lvlText w:val="%2."/>
+      <w:lvlJc w:val="left"/>
+      <w:pPr>
+        <w:ind w:left="1440" w:hanging="360"/>
+      </w:pPr>
+    </w:lvl>
+    <w:lvl w:ilvl="2" w:tplc="0409001B" w:tentative="1">
+      <w:start w:val="1"/>
+      <w:numFmt w:val="lowerRoman"/>
+      <w:lvlText w:val="%3."/>
+      <w:lvlJc w:val="right"/>
+      <w:pPr>
+        <w:ind w:left="2160" w:hanging="180"/>
+      </w:pPr>
+    </w:lvl>
+    <w:lvl w:ilvl="3" w:tplc="0409000F" w:tentative="1">
+      <w:start w:val="1"/>
+      <w:numFmt w:val="decimal"/>
+      <w:lvlText w:val="%4."/>
+      <w:lvlJc w:val="left"/>
+      <w:pPr>
+        <w:ind w:left="2880" w:hanging="360"/>
+      </w:pPr>
+    </w:lvl>
+    <w:lvl w:ilvl="4" w:tplc="04090019" w:tentative="1">
+      <w:start w:val="1"/>
+      <w:numFmt w:val="lowerLetter"/>
+      <w:lvlText w:val="%5."/>
+      <w:lvlJc w:val="left"/>
+      <w:pPr>
+        <w:ind w:left="3600" w:hanging="360"/>
+      </w:pPr>
+    </w:lvl>
+    <w:lvl w:ilvl="5" w:tplc="0409001B" w:tentative="1">
+      <w:start w:val="1"/>
+      <w:numFmt w:val="lowerRoman"/>
+      <w:lvlText w:val="%6."/>
+      <w:lvlJc w:val="right"/>
+      <w:pPr>
+        <w:ind w:left="4320" w:hanging="180"/>
+      </w:pPr>
+    </w:lvl>
+    <w:lvl w:ilvl="6" w:tplc="0409000F" w:tentative="1">
+      <w:start w:val="1"/>
+      <w:numFmt w:val="decimal"/>
+      <w:lvlText w:val="%7."/>
+      <w:lvlJc w:val="left"/>
+      <w:pPr>
+        <w:ind w:left="5040" w:hanging="360"/>
+      </w:pPr>
+    </w:lvl>
+    <w:lvl w:ilvl="7" w:tplc="04090019" w:tentative="1">
+      <w:start w:val="1"/>
+      <w:numFmt w:val="lowerLetter"/>
+      <w:lvlText w:val="%8."/>
+      <w:lvlJc w:val="left"/>
+      <w:pPr>
+        <w:ind w:left="5760" w:hanging="360"/>
+      </w:pPr>
+    </w:lvl>
+    <w:lvl w:ilvl="8" w:tplc="0409001B" w:tentative="1">
+      <w:start w:val="1"/>
+      <w:numFmt w:val="lowerRoman"/>
+      <w:lvlText w:val="%9."/>
+      <w:lvlJc w:val="right"/>
+      <w:pPr>
+        <w:ind w:left="6480" w:hanging="180"/>
+      </w:pPr>
+    </w:lvl>
+  </w:abstractNum>
+  <w:abstractNum w:abstractNumId="2" w15:restartNumberingAfterBreak="0">
     <w:nsid w:val="1D2A7F1F"/>
     <w:multiLevelType w:val="hybridMultilevel"/>
     <w:tmpl w:val="21449CF0"/>
@@ -5416,7 +5710,7 @@
       </w:rPr>
     </w:lvl>
   </w:abstractNum>
-  <w:abstractNum w:abstractNumId="2" w15:restartNumberingAfterBreak="0">
+  <w:abstractNum w:abstractNumId="3" w15:restartNumberingAfterBreak="0">
     <w:nsid w:val="700301D8"/>
     <w:multiLevelType w:val="hybridMultilevel"/>
     <w:tmpl w:val="A3CC7494"/>
@@ -5506,13 +5800,16 @@
     </w:lvl>
   </w:abstractNum>
   <w:num w:numId="1" w16cid:durableId="795292372">
-    <w:abstractNumId w:val="1"/>
+    <w:abstractNumId w:val="2"/>
   </w:num>
   <w:num w:numId="2" w16cid:durableId="1636176943">
-    <w:abstractNumId w:val="2"/>
+    <w:abstractNumId w:val="3"/>
   </w:num>
   <w:num w:numId="3" w16cid:durableId="1117798924">
     <w:abstractNumId w:val="0"/>
+  </w:num>
+  <w:num w:numId="4" w16cid:durableId="1138494414">
+    <w:abstractNumId w:val="1"/>
   </w:num>
 </w:numbering>
 </file>

</xml_diff>